<commit_message>
minor changes to layout and typos
</commit_message>
<xml_diff>
--- a/attachments/Cuddy_Resume_8-16.docx
+++ b/attachments/Cuddy_Resume_8-16.docx
@@ -142,22 +142,7 @@
             <w:rPr>
               <w:color w:val="auto"/>
             </w:rPr>
-            <w:t>charliecuddy4</w:t>
-          </w:r>
-          <w:r>
-            <w:rPr>
-              <w:color w:val="auto"/>
-            </w:rPr>
-            <w:t>@</w:t>
-          </w:r>
-          <w:r>
-            <w:rPr>
-              <w:color w:val="auto"/>
-            </w:rPr>
-            <w:t xml:space="preserve">gmail.com | </w:t>
-          </w:r>
-          <w:r>
-            <w:t>www.linkedin.com/in/charliecuddy</w:t>
+            <w:t>charliecuddy4@gmail.com | http://charliecuddy.herokuapp.com/</w:t>
           </w:r>
         </w:sdtContent>
       </w:sdt>
@@ -182,6 +167,8 @@
         </w:rPr>
         <w:t>Objective</w:t>
       </w:r>
+      <w:bookmarkStart w:id="0" w:name="_GoBack"/>
+      <w:bookmarkEnd w:id="0"/>
     </w:p>
     <w:p>
       <w:pPr>
@@ -639,9 +626,6 @@
               <w:color w:val="auto"/>
             </w:rPr>
             <w:id w:val="-1773932447"/>
-            <w:placeholder>
-              <w:docPart w:val="4BFB424F1B40400BB8E28A35320324A1"/>
-            </w:placeholder>
             <w15:repeatingSectionItem/>
           </w:sdtPr>
           <w:sdtEndPr/>
@@ -1879,10 +1863,7 @@
         </w:sectPr>
       </w:pPr>
     </w:p>
-    <w:p>
-      <w:bookmarkStart w:id="0" w:name="_GoBack"/>
-      <w:bookmarkEnd w:id="0"/>
-    </w:p>
+    <w:p/>
     <w:sectPr>
       <w:footerReference w:type="default" r:id="rId16"/>
       <w:type w:val="continuous"/>
@@ -2161,6 +2142,7 @@
     <w:lsdException w:name="HTML Sample" w:semiHidden="1" w:unhideWhenUsed="1"/>
     <w:lsdException w:name="HTML Typewriter" w:semiHidden="1" w:unhideWhenUsed="1"/>
     <w:lsdException w:name="HTML Variable" w:semiHidden="1" w:unhideWhenUsed="1"/>
+    <w:lsdException w:name="Normal Table" w:semiHidden="1" w:unhideWhenUsed="1"/>
     <w:lsdException w:name="annotation subject" w:semiHidden="1" w:unhideWhenUsed="1"/>
     <w:lsdException w:name="No List" w:semiHidden="1" w:unhideWhenUsed="1"/>
     <w:lsdException w:name="Outline List 1" w:semiHidden="1" w:unhideWhenUsed="1"/>
@@ -2207,8 +2189,10 @@
     <w:lsdException w:name="Table Subtle 2" w:semiHidden="1" w:unhideWhenUsed="1"/>
     <w:lsdException w:name="Table Web 1" w:semiHidden="1" w:unhideWhenUsed="1"/>
     <w:lsdException w:name="Table Web 2" w:semiHidden="1" w:unhideWhenUsed="1"/>
+    <w:lsdException w:name="Table Web 3" w:semiHidden="1" w:unhideWhenUsed="1"/>
     <w:lsdException w:name="Balloon Text" w:semiHidden="1" w:unhideWhenUsed="1"/>
     <w:lsdException w:name="Table Grid" w:uiPriority="39"/>
+    <w:lsdException w:name="Table Theme" w:semiHidden="1" w:unhideWhenUsed="1"/>
     <w:lsdException w:name="Placeholder Text" w:semiHidden="1"/>
     <w:lsdException w:name="No Spacing" w:uiPriority="36" w:qFormat="1"/>
     <w:lsdException w:name="Light Shading" w:uiPriority="60"/>
@@ -2842,35 +2826,6 @@
         </w:p>
       </w:docPartBody>
     </w:docPart>
-    <w:docPart>
-      <w:docPartPr>
-        <w:name w:val="2E925767C9C447A9AF9C5309FECFDE13"/>
-        <w:category>
-          <w:name w:val="General"/>
-          <w:gallery w:val="placeholder"/>
-        </w:category>
-        <w:types>
-          <w:type w:val="bbPlcHdr"/>
-        </w:types>
-        <w:behaviors>
-          <w:behavior w:val="content"/>
-        </w:behaviors>
-        <w:guid w:val="{35C9AA5C-1143-4574-9994-977838BC8720}"/>
-      </w:docPartPr>
-      <w:docPartBody>
-        <w:p>
-          <w:pPr>
-            <w:pStyle w:val="2E925767C9C447A9AF9C5309FECFDE13"/>
-          </w:pPr>
-          <w:r>
-            <w:rPr>
-              <w:rStyle w:val="PlaceholderText"/>
-            </w:rPr>
-            <w:t>Enter any content that you want to repeat, including other content controls. You can also insert this control around table rows in order to repeat parts of a table.</w:t>
-          </w:r>
-        </w:p>
-      </w:docPartBody>
-    </w:docPart>
   </w:docParts>
 </w:glossaryDocument>
 </file>
@@ -2962,6 +2917,7 @@
     <w:rsid w:val="00176C64"/>
     <w:rsid w:val="001A50F7"/>
     <w:rsid w:val="00234B97"/>
+    <w:rsid w:val="002B533A"/>
     <w:rsid w:val="003C0DA8"/>
     <w:rsid w:val="003F3DA2"/>
     <w:rsid w:val="005034E6"/>
@@ -3115,6 +3071,7 @@
     <w:lsdException w:name="HTML Sample" w:semiHidden="1" w:unhideWhenUsed="1"/>
     <w:lsdException w:name="HTML Typewriter" w:semiHidden="1" w:unhideWhenUsed="1"/>
     <w:lsdException w:name="HTML Variable" w:semiHidden="1" w:unhideWhenUsed="1"/>
+    <w:lsdException w:name="Normal Table" w:semiHidden="1" w:unhideWhenUsed="1"/>
     <w:lsdException w:name="annotation subject" w:semiHidden="1" w:unhideWhenUsed="1"/>
     <w:lsdException w:name="No List" w:semiHidden="1" w:unhideWhenUsed="1"/>
     <w:lsdException w:name="Outline List 1" w:semiHidden="1" w:unhideWhenUsed="1"/>
@@ -3161,8 +3118,10 @@
     <w:lsdException w:name="Table Subtle 2" w:semiHidden="1" w:unhideWhenUsed="1"/>
     <w:lsdException w:name="Table Web 1" w:semiHidden="1" w:unhideWhenUsed="1"/>
     <w:lsdException w:name="Table Web 2" w:semiHidden="1" w:unhideWhenUsed="1"/>
+    <w:lsdException w:name="Table Web 3" w:semiHidden="1" w:unhideWhenUsed="1"/>
     <w:lsdException w:name="Balloon Text" w:semiHidden="1" w:unhideWhenUsed="1"/>
     <w:lsdException w:name="Table Grid" w:uiPriority="39"/>
+    <w:lsdException w:name="Table Theme" w:semiHidden="1" w:unhideWhenUsed="1"/>
     <w:lsdException w:name="Placeholder Text" w:semiHidden="1"/>
     <w:lsdException w:name="No Spacing" w:uiPriority="1" w:qFormat="1"/>
     <w:lsdException w:name="Light Shading" w:uiPriority="60"/>
@@ -3778,7 +3737,7 @@
 </file>
 
 <file path=customXml/itemProps3.xml><?xml version="1.0" encoding="utf-8"?>
-<ds:datastoreItem xmlns:ds="http://schemas.openxmlformats.org/officeDocument/2006/customXml" ds:itemID="{9087352A-1454-CE46-92A4-9F94944D7CE5}">
+<ds:datastoreItem xmlns:ds="http://schemas.openxmlformats.org/officeDocument/2006/customXml" ds:itemID="{45153D66-1C89-554A-BA31-55707AF0CAC6}">
   <ds:schemaRefs>
     <ds:schemaRef ds:uri="http://schemas.openxmlformats.org/officeDocument/2006/bibliography"/>
   </ds:schemaRefs>

</xml_diff>